<commit_message>
Added wireframes for the remaining pages. Completed the majority of styling for the home page.
</commit_message>
<xml_diff>
--- a/HeroStats.docx
+++ b/HeroStats.docx
@@ -1233,7 +1233,13 @@
         <w:contextualSpacing/>
       </w:pPr>
       <w:r>
-        <w:t>Gifted spy Natasha Romanoff is more than worthy of her moniker, Black Widow.</w:t>
+        <w:t>Gifted spy</w:t>
+      </w:r>
+      <w:r>
+        <w:t xml:space="preserve">, </w:t>
+      </w:r>
+      <w:r>
+        <w:t>Natasha Romanoff is more than worthy of her moniker, Black Widow.</w:t>
       </w:r>
     </w:p>
     <w:p>
@@ -2520,10 +2526,6 @@
         <w:t xml:space="preserve">, Bruce Wayne and Diana Prince tracked down Stone to recruit him into the Justice League. Shortly after accepting the offer, Stone helped the team resurrect the Superman. However, due to the death of his father, Stone decided to confront and defeat Steppenwolf with the Justice League, forcing the heroes to win. Because of this, Stone revealed himself to the world, becoming the superhero </w:t>
       </w:r>
       <w:r>
-        <w:rPr>
-          <w:b/>
-          <w:bCs/>
-        </w:rPr>
         <w:t>Cyborg</w:t>
       </w:r>
       <w:r>
@@ -2937,27 +2939,26 @@
       </w:r>
       <w:proofErr w:type="spellEnd"/>
       <w:r>
-        <w:t>, Strange then became the new protector of the Sanctum Sanctorum, seeking to defend the Earth from other inter-dimensional threats.</w:t>
-      </w:r>
-    </w:p>
-    <w:p>
-      <w:pPr>
-        <w:ind w:left="360"/>
-        <w:contextualSpacing/>
-      </w:pPr>
-      <w:r>
-        <w:t>From his new position, Strange aided Thor in locating Odin, before he learned of Thanos' attempts to gain all of the Infinity Stones and cause a universal genocide. Since Strange was</w:t>
-      </w:r>
-      <w:r>
-        <w:t xml:space="preserve"> </w:t>
-      </w:r>
-      <w:r>
-        <w:t xml:space="preserve">the protector of the </w:t>
+        <w:t xml:space="preserve">, Strange then became the new protector of the Sanctum Sanctorum, seeking to defend the Earth from </w:t>
+      </w:r>
+      <w:r>
+        <w:t>other inter-dimensional threats.</w:t>
+      </w:r>
+    </w:p>
+    <w:p>
+      <w:pPr>
+        <w:ind w:left="360"/>
+        <w:contextualSpacing/>
+      </w:pPr>
+      <w:r>
+        <w:t xml:space="preserve">From his new position, Strange aided Thor in locating Odin, before he learned of Thanos' attempts to gain all of the Infinity Stones and cause a universal genocide. Since Strange was the protector of the </w:t>
       </w:r>
       <w:hyperlink r:id="rId5" w:tooltip="Time Stone" w:history="1">
         <w:r>
           <w:rPr>
             <w:rStyle w:val="Hyperlink"/>
+            <w:color w:val="auto"/>
+            <w:u w:val="none"/>
           </w:rPr>
           <w:t>Time Stone</w:t>
         </w:r>
@@ -2969,6 +2970,8 @@
         <w:r>
           <w:rPr>
             <w:rStyle w:val="Hyperlink"/>
+            <w:color w:val="auto"/>
+            <w:u w:val="none"/>
           </w:rPr>
           <w:t>attacked</w:t>
         </w:r>
@@ -2980,6 +2983,8 @@
         <w:r>
           <w:rPr>
             <w:rStyle w:val="Hyperlink"/>
+            <w:color w:val="auto"/>
+            <w:u w:val="none"/>
           </w:rPr>
           <w:t>Black Order</w:t>
         </w:r>
@@ -2991,6 +2996,8 @@
         <w:r>
           <w:rPr>
             <w:rStyle w:val="Hyperlink"/>
+            <w:color w:val="auto"/>
+            <w:u w:val="none"/>
           </w:rPr>
           <w:t>rescued</w:t>
         </w:r>
@@ -3002,6 +3009,8 @@
         <w:r>
           <w:rPr>
             <w:rStyle w:val="Hyperlink"/>
+            <w:color w:val="auto"/>
+            <w:u w:val="none"/>
           </w:rPr>
           <w:t>Iron Man</w:t>
         </w:r>
@@ -3013,6 +3022,8 @@
         <w:r>
           <w:rPr>
             <w:rStyle w:val="Hyperlink"/>
+            <w:color w:val="auto"/>
+            <w:u w:val="none"/>
           </w:rPr>
           <w:t>Spider-Man</w:t>
         </w:r>
@@ -3024,6 +3035,8 @@
         <w:r>
           <w:rPr>
             <w:rStyle w:val="Hyperlink"/>
+            <w:color w:val="auto"/>
+            <w:u w:val="none"/>
           </w:rPr>
           <w:t>Guardians of the Galaxy</w:t>
         </w:r>
@@ -3035,6 +3048,8 @@
         <w:r>
           <w:rPr>
             <w:rStyle w:val="Hyperlink"/>
+            <w:color w:val="auto"/>
+            <w:u w:val="none"/>
           </w:rPr>
           <w:t>wipe out half of life</w:t>
         </w:r>
@@ -3046,6 +3061,8 @@
         <w:r>
           <w:rPr>
             <w:rStyle w:val="Hyperlink"/>
+            <w:color w:val="auto"/>
+            <w:u w:val="none"/>
           </w:rPr>
           <w:t>resurrected</w:t>
         </w:r>
@@ -3057,6 +3074,8 @@
         <w:r>
           <w:rPr>
             <w:rStyle w:val="Hyperlink"/>
+            <w:color w:val="auto"/>
+            <w:u w:val="none"/>
           </w:rPr>
           <w:t>five years later</w:t>
         </w:r>
@@ -3068,6 +3087,8 @@
         <w:r>
           <w:rPr>
             <w:rStyle w:val="Hyperlink"/>
+            <w:color w:val="auto"/>
+            <w:u w:val="none"/>
           </w:rPr>
           <w:t>Avengers</w:t>
         </w:r>
@@ -3079,6 +3100,8 @@
         <w:r>
           <w:rPr>
             <w:rStyle w:val="Hyperlink"/>
+            <w:color w:val="auto"/>
+            <w:u w:val="none"/>
           </w:rPr>
           <w:t>battled</w:t>
         </w:r>
@@ -3090,6 +3113,8 @@
         <w:r>
           <w:rPr>
             <w:rStyle w:val="Hyperlink"/>
+            <w:color w:val="auto"/>
+            <w:u w:val="none"/>
           </w:rPr>
           <w:t>alternate Thanos</w:t>
         </w:r>
@@ -3425,7 +3450,10 @@
       </w:r>
       <w:proofErr w:type="gramEnd"/>
       <w:r>
-        <w:t xml:space="preserve"> Marvel</w:t>
+        <w:t xml:space="preserve"> </w:t>
+      </w:r>
+      <w:r>
+        <w:t>DC</w:t>
       </w:r>
     </w:p>
     <w:p>
@@ -5021,6 +5049,9 @@
     </w:p>
     <w:p>
       <w:pPr>
+        <w:tabs>
+          <w:tab w:val="left" w:pos="810"/>
+        </w:tabs>
         <w:ind w:left="360"/>
         <w:contextualSpacing/>
       </w:pPr>
@@ -5312,7 +5343,10 @@
       </w:pPr>
       <w:r>
         <w:lastRenderedPageBreak/>
-        <w:t>Superman – Marvel</w:t>
+        <w:t xml:space="preserve">Superman – </w:t>
+      </w:r>
+      <w:r>
+        <w:t>DC</w:t>
       </w:r>
     </w:p>
     <w:p>
@@ -6172,7 +6206,10 @@
       </w:pPr>
       <w:r>
         <w:lastRenderedPageBreak/>
-        <w:t>Wonder Woman – Marvel</w:t>
+        <w:t xml:space="preserve">Wonder Woman – </w:t>
+      </w:r>
+      <w:r>
+        <w:t>DC</w:t>
       </w:r>
     </w:p>
     <w:p>

</xml_diff>